<commit_message>
My updates from Device B
</commit_message>
<xml_diff>
--- a/ahwalPage/public/controlPanel/sourcedocx/SingleAuth.docx
+++ b/ahwalPage/public/controlPanel/sourcedocx/SingleAuth.docx
@@ -38,7 +38,6 @@
         </w:rPr>
         <w:t xml:space="preserve"> </w:t>
       </w:r>
-      <w:proofErr w:type="spellStart"/>
       <w:r>
         <w:rPr>
           <w:rFonts w:ascii="Traditional Arabic" w:hAnsi="Traditional Arabic" w:cs="Traditional Arabic"/>
@@ -49,7 +48,6 @@
         </w:rPr>
         <w:t>رقم_المعاملة</w:t>
       </w:r>
-      <w:proofErr w:type="spellEnd"/>
       <w:r>
         <w:rPr>
           <w:rFonts w:ascii="Traditional Arabic" w:hAnsi="Traditional Arabic" w:cs="Traditional Arabic" w:hint="cs"/>
@@ -159,7 +157,6 @@
         </w:rPr>
         <w:t xml:space="preserve"> </w:t>
       </w:r>
-      <w:proofErr w:type="spellStart"/>
       <w:r>
         <w:rPr>
           <w:rFonts w:ascii="Traditional Arabic" w:hAnsi="Traditional Arabic" w:cs="Traditional Arabic"/>
@@ -170,7 +167,6 @@
         </w:rPr>
         <w:t>التاريخ_الميلادي</w:t>
       </w:r>
-      <w:proofErr w:type="spellEnd"/>
       <w:r>
         <w:rPr>
           <w:rFonts w:ascii="Traditional Arabic" w:hAnsi="Traditional Arabic" w:cs="Traditional Arabic"/>
@@ -226,7 +222,6 @@
       </w:pPr>
       <w:bookmarkStart w:id="2" w:name="نوع_المعاملة"/>
       <w:bookmarkEnd w:id="2"/>
-      <w:proofErr w:type="spellStart"/>
       <w:r>
         <w:rPr>
           <w:rFonts w:ascii="Traditional Arabic" w:hAnsi="Traditional Arabic" w:cs="Traditional Arabic"/>
@@ -239,7 +234,6 @@
         </w:rPr>
         <w:t>نوع_المكاتبة</w:t>
       </w:r>
-      <w:proofErr w:type="spellEnd"/>
     </w:p>
     <w:p>
       <w:pPr>
@@ -260,26 +254,16 @@
           <w:szCs w:val="32"/>
         </w:rPr>
       </w:pPr>
-      <w:bookmarkStart w:id="3" w:name="نص_مقدم_الطلب1"/>
-      <w:bookmarkStart w:id="4" w:name="_Hlk116919502"/>
-      <w:bookmarkEnd w:id="3"/>
-      <w:r>
-        <w:rPr>
-          <w:rFonts w:ascii="Traditional Arabic" w:hAnsi="Traditional Arabic" w:cs="Traditional Arabic" w:hint="cs"/>
-          <w:sz w:val="32"/>
-          <w:szCs w:val="32"/>
-          <w:rtl/>
-        </w:rPr>
-        <w:t>النص</w:t>
-      </w:r>
+      <w:bookmarkStart w:id="3" w:name="_Hlk116919502"/>
+      <w:bookmarkStart w:id="4" w:name="نص_مقدم_الطلب1"/>
+      <w:bookmarkEnd w:id="4"/>
       <w:r>
         <w:rPr>
           <w:rFonts w:ascii="Traditional Arabic" w:hAnsi="Traditional Arabic" w:cs="Traditional Arabic"/>
           <w:sz w:val="32"/>
           <w:szCs w:val="32"/>
-          <w:rtl/>
-        </w:rPr>
-        <w:t xml:space="preserve">. </w:t>
+        </w:rPr>
+        <w:t>text</w:t>
       </w:r>
     </w:p>
     <w:tbl>
@@ -502,7 +486,7 @@
           </w:p>
         </w:tc>
       </w:tr>
-      <w:bookmarkEnd w:id="4"/>
+      <w:bookmarkEnd w:id="3"/>
     </w:tbl>
     <w:p>
       <w:pPr>
@@ -557,7 +541,6 @@
         </w:rPr>
         <w:t xml:space="preserve">توقيع </w:t>
       </w:r>
-      <w:proofErr w:type="spellStart"/>
       <w:r>
         <w:rPr>
           <w:rFonts w:ascii="Traditional Arabic" w:hAnsi="Traditional Arabic" w:cs="Traditional Arabic"/>
@@ -567,9 +550,8 @@
           <w:szCs w:val="32"/>
           <w:rtl/>
         </w:rPr>
-        <w:t>مقدم_</w:t>
-      </w:r>
-      <w:proofErr w:type="gramStart"/>
+        <w:t>مقدم_الطلب</w:t>
+      </w:r>
       <w:r>
         <w:rPr>
           <w:rFonts w:ascii="Traditional Arabic" w:hAnsi="Traditional Arabic" w:cs="Traditional Arabic"/>
@@ -577,43 +559,19 @@
           <w:bCs/>
           <w:sz w:val="32"/>
           <w:szCs w:val="32"/>
-          <w:rtl/>
-        </w:rPr>
-        <w:t>الطلب</w:t>
-      </w:r>
-      <w:proofErr w:type="spellEnd"/>
-      <w:r>
-        <w:rPr>
-          <w:rFonts w:ascii="Traditional Arabic" w:hAnsi="Traditional Arabic" w:cs="Traditional Arabic"/>
+        </w:rPr>
+        <w:t xml:space="preserve"> </w:t>
+      </w:r>
+      <w:r>
+        <w:rPr>
+          <w:rFonts w:ascii="Traditional Arabic" w:hAnsi="Traditional Arabic" w:cs="Traditional Arabic" w:hint="cs"/>
           <w:b/>
           <w:bCs/>
           <w:sz w:val="32"/>
           <w:szCs w:val="32"/>
-        </w:rPr>
-        <w:t xml:space="preserve"> </w:t>
-      </w:r>
-      <w:r>
-        <w:rPr>
-          <w:rFonts w:ascii="Traditional Arabic" w:hAnsi="Traditional Arabic" w:cs="Traditional Arabic" w:hint="cs"/>
-          <w:b/>
-          <w:bCs/>
-          <w:sz w:val="32"/>
-          <w:szCs w:val="32"/>
-          <w:rtl/>
-        </w:rPr>
-        <w:t xml:space="preserve"> :</w:t>
-      </w:r>
-      <w:proofErr w:type="gramEnd"/>
-      <w:r>
-        <w:rPr>
-          <w:rFonts w:ascii="Traditional Arabic" w:hAnsi="Traditional Arabic" w:cs="Traditional Arabic" w:hint="cs"/>
-          <w:b/>
-          <w:bCs/>
-          <w:sz w:val="32"/>
-          <w:szCs w:val="32"/>
-          <w:rtl/>
-        </w:rPr>
-        <w:t xml:space="preserve"> ..................................................</w:t>
+          <w:rtl/>
+        </w:rPr>
+        <w:t xml:space="preserve"> : ..................................................</w:t>
       </w:r>
     </w:p>
     <w:tbl>
@@ -882,7 +840,6 @@
             </w:pPr>
             <w:bookmarkStart w:id="5" w:name="الشاهد_الأول"/>
             <w:bookmarkEnd w:id="5"/>
-            <w:proofErr w:type="spellStart"/>
             <w:r>
               <w:rPr>
                 <w:rFonts w:ascii="Traditional Arabic" w:hAnsi="Traditional Arabic" w:cs="Traditional Arabic"/>
@@ -894,7 +851,6 @@
               </w:rPr>
               <w:t>الشاهد_الأول</w:t>
             </w:r>
-            <w:proofErr w:type="spellEnd"/>
           </w:p>
         </w:tc>
         <w:tc>
@@ -959,7 +915,6 @@
             </w:pPr>
             <w:bookmarkStart w:id="6" w:name="هوية_الأول"/>
             <w:bookmarkEnd w:id="6"/>
-            <w:proofErr w:type="spellStart"/>
             <w:r>
               <w:rPr>
                 <w:rFonts w:ascii="Traditional Arabic" w:hAnsi="Traditional Arabic" w:cs="Traditional Arabic"/>
@@ -971,7 +926,6 @@
               </w:rPr>
               <w:t>هوية_الأول</w:t>
             </w:r>
-            <w:proofErr w:type="spellEnd"/>
           </w:p>
         </w:tc>
         <w:tc>
@@ -1113,7 +1067,6 @@
             </w:pPr>
             <w:bookmarkStart w:id="7" w:name="الشاهد_الثاني"/>
             <w:bookmarkEnd w:id="7"/>
-            <w:proofErr w:type="spellStart"/>
             <w:r>
               <w:rPr>
                 <w:rFonts w:ascii="Traditional Arabic" w:hAnsi="Traditional Arabic" w:cs="Traditional Arabic"/>
@@ -1136,7 +1089,6 @@
               </w:rPr>
               <w:t>ثاني</w:t>
             </w:r>
-            <w:proofErr w:type="spellEnd"/>
           </w:p>
         </w:tc>
         <w:tc>
@@ -1202,7 +1154,6 @@
             </w:pPr>
             <w:bookmarkStart w:id="8" w:name="هوية_الثاني"/>
             <w:bookmarkEnd w:id="8"/>
-            <w:proofErr w:type="spellStart"/>
             <w:r>
               <w:rPr>
                 <w:rFonts w:ascii="Traditional Arabic" w:hAnsi="Traditional Arabic" w:cs="Traditional Arabic"/>
@@ -1225,7 +1176,6 @@
               </w:rPr>
               <w:t>_الثاني</w:t>
             </w:r>
-            <w:proofErr w:type="spellEnd"/>
           </w:p>
         </w:tc>
         <w:tc>
@@ -1444,7 +1394,6 @@
       <w:bookmarkStart w:id="12" w:name="مدة_الاعتماد"/>
       <w:bookmarkEnd w:id="10"/>
       <w:bookmarkEnd w:id="12"/>
-      <w:proofErr w:type="spellStart"/>
       <w:r>
         <w:rPr>
           <w:rFonts w:ascii="Traditional Arabic" w:hAnsi="Traditional Arabic" w:cs="Traditional Arabic"/>
@@ -1454,7 +1403,6 @@
         </w:rPr>
         <w:t>مدة_الاعتماد</w:t>
       </w:r>
-      <w:proofErr w:type="spellEnd"/>
     </w:p>
     <w:sectPr>
       <w:headerReference w:type="even" r:id="rId6"/>
@@ -1591,35 +1539,9 @@
           <w:pPr>
             <w:jc w:val="right"/>
           </w:pPr>
-          <w:proofErr w:type="spellStart"/>
           <w:r>
-            <w:t>القنصلية</w:t>
+            <w:t>القنصلية العامة لجمهةريى جدة</w:t>
           </w:r>
-          <w:proofErr w:type="spellEnd"/>
-          <w:r>
-            <w:t xml:space="preserve"> </w:t>
-          </w:r>
-          <w:proofErr w:type="spellStart"/>
-          <w:r>
-            <w:t>العامة</w:t>
-          </w:r>
-          <w:proofErr w:type="spellEnd"/>
-          <w:r>
-            <w:t xml:space="preserve"> </w:t>
-          </w:r>
-          <w:proofErr w:type="spellStart"/>
-          <w:r>
-            <w:t>لجمهةريى</w:t>
-          </w:r>
-          <w:proofErr w:type="spellEnd"/>
-          <w:r>
-            <w:t xml:space="preserve"> </w:t>
-          </w:r>
-          <w:proofErr w:type="spellStart"/>
-          <w:r>
-            <w:t>جدة</w:t>
-          </w:r>
-          <w:proofErr w:type="spellEnd"/>
         </w:p>
       </w:tc>
       <w:tc>
@@ -1694,7 +1616,6 @@
               <w:szCs w:val="54"/>
             </w:rPr>
           </w:pPr>
-          <w:proofErr w:type="spellStart"/>
           <w:r>
             <w:rPr>
               <w:rFonts w:ascii="Arabic Typesetting" w:hAnsi="Arabic Typesetting" w:cs="Arabic Typesetting"/>
@@ -1705,7 +1626,6 @@
             </w:rPr>
             <w:t>missionNameEn</w:t>
           </w:r>
-          <w:proofErr w:type="spellEnd"/>
         </w:p>
       </w:tc>
       <w:tc>
@@ -1793,7 +1713,6 @@
               <w:rtl/>
             </w:rPr>
           </w:pPr>
-          <w:proofErr w:type="spellStart"/>
           <w:r>
             <w:rPr>
               <w:rFonts w:ascii="Arabic Typesetting" w:hAnsi="Arabic Typesetting" w:cs="Arabic Typesetting"/>
@@ -1804,7 +1723,6 @@
             </w:rPr>
             <w:t>missionNameAr</w:t>
           </w:r>
-          <w:proofErr w:type="spellEnd"/>
         </w:p>
       </w:tc>
     </w:tr>
@@ -1903,29 +1821,7 @@
               <w:sz w:val="54"/>
               <w:szCs w:val="54"/>
             </w:rPr>
-            <w:t>${</w:t>
-          </w:r>
-          <w:proofErr w:type="spellStart"/>
-          <w:r>
-            <w:rPr>
-              <w:rFonts w:ascii="Arabic Typesetting" w:hAnsi="Arabic Typesetting" w:cs="Arabic Typesetting"/>
-              <w:b/>
-              <w:bCs/>
-              <w:sz w:val="54"/>
-              <w:szCs w:val="54"/>
-            </w:rPr>
-            <w:t>missionNameEn</w:t>
-          </w:r>
-          <w:proofErr w:type="spellEnd"/>
-          <w:r>
-            <w:rPr>
-              <w:rFonts w:ascii="Arabic Typesetting" w:hAnsi="Arabic Typesetting" w:cs="Arabic Typesetting"/>
-              <w:b/>
-              <w:bCs/>
-              <w:sz w:val="54"/>
-              <w:szCs w:val="54"/>
-            </w:rPr>
-            <w:t>}</w:t>
+            <w:t>${missionNameEn}</w:t>
           </w:r>
         </w:p>
       </w:tc>
@@ -2022,29 +1918,7 @@
               <w:sz w:val="54"/>
               <w:szCs w:val="54"/>
             </w:rPr>
-            <w:t>${</w:t>
-          </w:r>
-          <w:proofErr w:type="spellStart"/>
-          <w:r>
-            <w:rPr>
-              <w:rFonts w:ascii="Arabic Typesetting" w:hAnsi="Arabic Typesetting" w:cs="Arabic Typesetting"/>
-              <w:b/>
-              <w:bCs/>
-              <w:sz w:val="54"/>
-              <w:szCs w:val="54"/>
-            </w:rPr>
-            <w:t>missionNameAr</w:t>
-          </w:r>
-          <w:proofErr w:type="spellEnd"/>
-          <w:r>
-            <w:rPr>
-              <w:rFonts w:ascii="Arabic Typesetting" w:hAnsi="Arabic Typesetting" w:cs="Arabic Typesetting"/>
-              <w:b/>
-              <w:bCs/>
-              <w:sz w:val="54"/>
-              <w:szCs w:val="54"/>
-            </w:rPr>
-            <w:t>}</w:t>
+            <w:t>${missionNameAr}</w:t>
           </w:r>
         </w:p>
       </w:tc>
@@ -2502,7 +2376,6 @@
   <w:style w:type="character" w:default="1" w:styleId="DefaultParagraphFont">
     <w:name w:val="Default Paragraph Font"/>
     <w:uiPriority w:val="1"/>
-    <w:semiHidden/>
     <w:unhideWhenUsed/>
   </w:style>
   <w:style w:type="table" w:default="1" w:styleId="TableNormal">

</xml_diff>